<commit_message>
Few changes after obrona z bartynom
</commit_message>
<xml_diff>
--- a/Zajaczkowska P-dokumentacja.docx
+++ b/Zajaczkowska P-dokumentacja.docx
@@ -1988,15 +1988,12 @@
         <w:keepNext/>
       </w:pPr>
       <w:r>
-        <w:rPr>
-          <w:noProof/>
-        </w:rPr>
         <w:lastRenderedPageBreak/>
         <w:drawing>
-          <wp:inline distT="0" distB="0" distL="0" distR="0" wp14:anchorId="396FA435" wp14:editId="15B0B91E">
-            <wp:extent cx="5760720" cy="2693670"/>
+          <wp:inline distT="0" distB="0" distL="0" distR="0" wp14:anchorId="584B07DC" wp14:editId="79992D28">
+            <wp:extent cx="5760720" cy="2325370"/>
             <wp:effectExtent l="0" t="0" r="0" b="0"/>
-            <wp:docPr id="3" name="Obraz 3"/>
+            <wp:docPr id="8" name="Obraz 8"/>
             <wp:cNvGraphicFramePr>
               <a:graphicFrameLocks xmlns:a="http://schemas.openxmlformats.org/drawingml/2006/main" noChangeAspect="1"/>
             </wp:cNvGraphicFramePr>
@@ -2016,7 +2013,7 @@
                   <pic:spPr>
                     <a:xfrm>
                       <a:off x="0" y="0"/>
-                      <a:ext cx="5760720" cy="2693670"/>
+                      <a:ext cx="5760720" cy="2325370"/>
                     </a:xfrm>
                     <a:prstGeom prst="rect">
                       <a:avLst/>
@@ -2038,14 +2035,27 @@
       <w:r>
         <w:t xml:space="preserve">Rys. </w:t>
       </w:r>
-      <w:fldSimple w:instr=" SEQ Rys. \* ARABIC ">
-        <w:r>
-          <w:rPr>
-            <w:noProof/>
-          </w:rPr>
-          <w:t>1</w:t>
-        </w:r>
-      </w:fldSimple>
+      <w:r>
+        <w:fldChar w:fldCharType="begin"/>
+      </w:r>
+      <w:r>
+        <w:instrText xml:space="preserve"> SEQ Rys. \* ARABIC </w:instrText>
+      </w:r>
+      <w:r>
+        <w:fldChar w:fldCharType="separate"/>
+      </w:r>
+      <w:r>
+        <w:rPr>
+          <w:noProof/>
+        </w:rPr>
+        <w:t>1</w:t>
+      </w:r>
+      <w:r>
+        <w:rPr>
+          <w:noProof/>
+        </w:rPr>
+        <w:fldChar w:fldCharType="end"/>
+      </w:r>
       <w:r>
         <w:t>. Lista wszystkich produktów - widok pracownika sklepu</w:t>
       </w:r>
@@ -2114,14 +2124,11 @@
         <w:br/>
       </w:r>
       <w:r>
-        <w:rPr>
-          <w:noProof/>
-        </w:rPr>
         <w:drawing>
-          <wp:inline distT="0" distB="0" distL="0" distR="0" wp14:anchorId="3704D7E1" wp14:editId="227EC69A">
-            <wp:extent cx="5760720" cy="2775585"/>
-            <wp:effectExtent l="0" t="0" r="0" b="5715"/>
-            <wp:docPr id="4" name="Obraz 4"/>
+          <wp:inline distT="0" distB="0" distL="0" distR="0" wp14:anchorId="03EA1895" wp14:editId="4DE7D423">
+            <wp:extent cx="5760720" cy="2302510"/>
+            <wp:effectExtent l="0" t="0" r="0" b="2540"/>
+            <wp:docPr id="13" name="Obraz 13"/>
             <wp:cNvGraphicFramePr>
               <a:graphicFrameLocks xmlns:a="http://schemas.openxmlformats.org/drawingml/2006/main" noChangeAspect="1"/>
             </wp:cNvGraphicFramePr>
@@ -2141,7 +2148,7 @@
                   <pic:spPr>
                     <a:xfrm>
                       <a:off x="0" y="0"/>
-                      <a:ext cx="5760720" cy="2775585"/>
+                      <a:ext cx="5760720" cy="2302510"/>
                     </a:xfrm>
                     <a:prstGeom prst="rect">
                       <a:avLst/>
@@ -2163,14 +2170,27 @@
       <w:r>
         <w:t xml:space="preserve">Rys. </w:t>
       </w:r>
-      <w:fldSimple w:instr=" SEQ Rys. \* ARABIC ">
-        <w:r>
-          <w:rPr>
-            <w:noProof/>
-          </w:rPr>
-          <w:t>2</w:t>
-        </w:r>
-      </w:fldSimple>
+      <w:r>
+        <w:fldChar w:fldCharType="begin"/>
+      </w:r>
+      <w:r>
+        <w:instrText xml:space="preserve"> SEQ Rys. \* ARABIC </w:instrText>
+      </w:r>
+      <w:r>
+        <w:fldChar w:fldCharType="separate"/>
+      </w:r>
+      <w:r>
+        <w:rPr>
+          <w:noProof/>
+        </w:rPr>
+        <w:t>2</w:t>
+      </w:r>
+      <w:r>
+        <w:rPr>
+          <w:noProof/>
+        </w:rPr>
+        <w:fldChar w:fldCharType="end"/>
+      </w:r>
       <w:r>
         <w:t>. Widok szczegółów produktu - widok pracownika sklepu</w:t>
       </w:r>
@@ -2279,14 +2299,27 @@
       <w:r>
         <w:t xml:space="preserve">Rys. </w:t>
       </w:r>
-      <w:fldSimple w:instr=" SEQ Rys. \* ARABIC ">
-        <w:r>
-          <w:rPr>
-            <w:noProof/>
-          </w:rPr>
-          <w:t>3</w:t>
-        </w:r>
-      </w:fldSimple>
+      <w:r>
+        <w:fldChar w:fldCharType="begin"/>
+      </w:r>
+      <w:r>
+        <w:instrText xml:space="preserve"> SEQ Rys. \* ARABIC </w:instrText>
+      </w:r>
+      <w:r>
+        <w:fldChar w:fldCharType="separate"/>
+      </w:r>
+      <w:r>
+        <w:rPr>
+          <w:noProof/>
+        </w:rPr>
+        <w:t>3</w:t>
+      </w:r>
+      <w:r>
+        <w:rPr>
+          <w:noProof/>
+        </w:rPr>
+        <w:fldChar w:fldCharType="end"/>
+      </w:r>
       <w:r>
         <w:t>. Formularz edycji produktu</w:t>
       </w:r>
@@ -2339,6 +2372,9 @@
         <w:br/>
       </w:r>
       <w:r>
+        <w:rPr>
+          <w:noProof/>
+        </w:rPr>
         <w:drawing>
           <wp:inline distT="0" distB="0" distL="0" distR="0" wp14:anchorId="72D75EDF" wp14:editId="6ED63C25">
             <wp:extent cx="5760720" cy="2747645"/>
@@ -2385,14 +2421,27 @@
       <w:r>
         <w:t xml:space="preserve">Rys. </w:t>
       </w:r>
-      <w:fldSimple w:instr=" SEQ Rys. \* ARABIC ">
-        <w:r>
-          <w:rPr>
-            <w:noProof/>
-          </w:rPr>
-          <w:t>4</w:t>
-        </w:r>
-      </w:fldSimple>
+      <w:r>
+        <w:fldChar w:fldCharType="begin"/>
+      </w:r>
+      <w:r>
+        <w:instrText xml:space="preserve"> SEQ Rys. \* ARABIC </w:instrText>
+      </w:r>
+      <w:r>
+        <w:fldChar w:fldCharType="separate"/>
+      </w:r>
+      <w:r>
+        <w:rPr>
+          <w:noProof/>
+        </w:rPr>
+        <w:t>4</w:t>
+      </w:r>
+      <w:r>
+        <w:rPr>
+          <w:noProof/>
+        </w:rPr>
+        <w:fldChar w:fldCharType="end"/>
+      </w:r>
       <w:r>
         <w:t>. Kategorie produktów – widok administratora</w:t>
       </w:r>
@@ -2403,6 +2452,9 @@
         <w:keepNext/>
       </w:pPr>
       <w:r>
+        <w:rPr>
+          <w:noProof/>
+        </w:rPr>
         <w:lastRenderedPageBreak/>
         <w:drawing>
           <wp:inline distT="0" distB="0" distL="0" distR="0" wp14:anchorId="7643B7F5" wp14:editId="417AEB1E">
@@ -2450,14 +2502,27 @@
       <w:r>
         <w:t xml:space="preserve">Rys. </w:t>
       </w:r>
-      <w:fldSimple w:instr=" SEQ Rys. \* ARABIC ">
-        <w:r>
-          <w:rPr>
-            <w:noProof/>
-          </w:rPr>
-          <w:t>5</w:t>
-        </w:r>
-      </w:fldSimple>
+      <w:r>
+        <w:fldChar w:fldCharType="begin"/>
+      </w:r>
+      <w:r>
+        <w:instrText xml:space="preserve"> SEQ Rys. \* ARABIC </w:instrText>
+      </w:r>
+      <w:r>
+        <w:fldChar w:fldCharType="separate"/>
+      </w:r>
+      <w:r>
+        <w:rPr>
+          <w:noProof/>
+        </w:rPr>
+        <w:t>5</w:t>
+      </w:r>
+      <w:r>
+        <w:rPr>
+          <w:noProof/>
+        </w:rPr>
+        <w:fldChar w:fldCharType="end"/>
+      </w:r>
       <w:r>
         <w:t>. Lista ról - widok administratora</w:t>
       </w:r>
@@ -2489,6 +2554,9 @@
         <w:keepNext/>
       </w:pPr>
       <w:r>
+        <w:rPr>
+          <w:noProof/>
+        </w:rPr>
         <w:drawing>
           <wp:inline distT="0" distB="0" distL="0" distR="0" wp14:anchorId="6462035E" wp14:editId="1910AA78">
             <wp:extent cx="5359180" cy="2543720"/>
@@ -2535,14 +2603,27 @@
       <w:r>
         <w:t xml:space="preserve">Rys. </w:t>
       </w:r>
-      <w:fldSimple w:instr=" SEQ Rys. \* ARABIC ">
-        <w:r>
-          <w:rPr>
-            <w:noProof/>
-          </w:rPr>
-          <w:t>6</w:t>
-        </w:r>
-      </w:fldSimple>
+      <w:r>
+        <w:fldChar w:fldCharType="begin"/>
+      </w:r>
+      <w:r>
+        <w:instrText xml:space="preserve"> SEQ Rys. \* ARABIC </w:instrText>
+      </w:r>
+      <w:r>
+        <w:fldChar w:fldCharType="separate"/>
+      </w:r>
+      <w:r>
+        <w:rPr>
+          <w:noProof/>
+        </w:rPr>
+        <w:t>6</w:t>
+      </w:r>
+      <w:r>
+        <w:rPr>
+          <w:noProof/>
+        </w:rPr>
+        <w:fldChar w:fldCharType="end"/>
+      </w:r>
       <w:r>
         <w:t>. Lista użytkowników z możliwością edycji - widok administratora</w:t>
       </w:r>
@@ -2553,6 +2634,9 @@
         <w:keepNext/>
       </w:pPr>
       <w:r>
+        <w:rPr>
+          <w:noProof/>
+        </w:rPr>
         <w:lastRenderedPageBreak/>
         <w:drawing>
           <wp:inline distT="0" distB="0" distL="0" distR="0" wp14:anchorId="7D0C0EF9" wp14:editId="6ED09746">
@@ -2600,14 +2684,27 @@
       <w:r>
         <w:t xml:space="preserve">Rys. </w:t>
       </w:r>
-      <w:fldSimple w:instr=" SEQ Rys. \* ARABIC ">
-        <w:r>
-          <w:rPr>
-            <w:noProof/>
-          </w:rPr>
-          <w:t>7</w:t>
-        </w:r>
-      </w:fldSimple>
+      <w:r>
+        <w:fldChar w:fldCharType="begin"/>
+      </w:r>
+      <w:r>
+        <w:instrText xml:space="preserve"> SEQ Rys. \* ARABIC </w:instrText>
+      </w:r>
+      <w:r>
+        <w:fldChar w:fldCharType="separate"/>
+      </w:r>
+      <w:r>
+        <w:rPr>
+          <w:noProof/>
+        </w:rPr>
+        <w:t>7</w:t>
+      </w:r>
+      <w:r>
+        <w:rPr>
+          <w:noProof/>
+        </w:rPr>
+        <w:fldChar w:fldCharType="end"/>
+      </w:r>
       <w:r>
         <w:t>. Edycja użytkownika</w:t>
       </w:r>
@@ -2646,6 +2743,9 @@
         <w:keepNext/>
       </w:pPr>
       <w:r>
+        <w:rPr>
+          <w:noProof/>
+        </w:rPr>
         <w:drawing>
           <wp:inline distT="0" distB="0" distL="0" distR="0" wp14:anchorId="4EE7C8C2" wp14:editId="7875EAE0">
             <wp:extent cx="5760720" cy="2754630"/>
@@ -2692,14 +2792,27 @@
       <w:r>
         <w:t xml:space="preserve">Rys. </w:t>
       </w:r>
-      <w:fldSimple w:instr=" SEQ Rys. \* ARABIC ">
-        <w:r>
-          <w:rPr>
-            <w:noProof/>
-          </w:rPr>
-          <w:t>8</w:t>
-        </w:r>
-      </w:fldSimple>
+      <w:r>
+        <w:fldChar w:fldCharType="begin"/>
+      </w:r>
+      <w:r>
+        <w:instrText xml:space="preserve"> SEQ Rys. \* ARABIC </w:instrText>
+      </w:r>
+      <w:r>
+        <w:fldChar w:fldCharType="separate"/>
+      </w:r>
+      <w:r>
+        <w:rPr>
+          <w:noProof/>
+        </w:rPr>
+        <w:t>8</w:t>
+      </w:r>
+      <w:r>
+        <w:rPr>
+          <w:noProof/>
+        </w:rPr>
+        <w:fldChar w:fldCharType="end"/>
+      </w:r>
       <w:r>
         <w:t>. Lista dostępnych statystyk - widok pracownika sklepu</w:t>
       </w:r>
@@ -2710,6 +2823,9 @@
         <w:keepNext/>
       </w:pPr>
       <w:r>
+        <w:rPr>
+          <w:noProof/>
+        </w:rPr>
         <w:lastRenderedPageBreak/>
         <w:drawing>
           <wp:inline distT="0" distB="0" distL="0" distR="0" wp14:anchorId="56C7023D" wp14:editId="444B6646">
@@ -2757,14 +2873,27 @@
       <w:r>
         <w:t xml:space="preserve">Rys. </w:t>
       </w:r>
-      <w:fldSimple w:instr=" SEQ Rys. \* ARABIC ">
-        <w:r>
-          <w:rPr>
-            <w:noProof/>
-          </w:rPr>
-          <w:t>9</w:t>
-        </w:r>
-      </w:fldSimple>
+      <w:r>
+        <w:fldChar w:fldCharType="begin"/>
+      </w:r>
+      <w:r>
+        <w:instrText xml:space="preserve"> SEQ Rys. \* ARABIC </w:instrText>
+      </w:r>
+      <w:r>
+        <w:fldChar w:fldCharType="separate"/>
+      </w:r>
+      <w:r>
+        <w:rPr>
+          <w:noProof/>
+        </w:rPr>
+        <w:t>9</w:t>
+      </w:r>
+      <w:r>
+        <w:rPr>
+          <w:noProof/>
+        </w:rPr>
+        <w:fldChar w:fldCharType="end"/>
+      </w:r>
       <w:r>
         <w:t>. Statystyka sprzedaży produktów - widok pracownika sklepu</w:t>
       </w:r>
@@ -2810,15 +2939,11 @@
         <w:keepNext/>
       </w:pPr>
       <w:r>
-        <w:rPr>
-          <w:b/>
-          <w:bCs/>
-        </w:rPr>
         <w:drawing>
-          <wp:inline distT="0" distB="0" distL="0" distR="0" wp14:anchorId="0BA2AE8F" wp14:editId="44460E7B">
-            <wp:extent cx="5760720" cy="2761615"/>
-            <wp:effectExtent l="0" t="0" r="0" b="635"/>
-            <wp:docPr id="11" name="Obraz 11"/>
+          <wp:inline distT="0" distB="0" distL="0" distR="0" wp14:anchorId="20C84F95" wp14:editId="10A7503A">
+            <wp:extent cx="5760720" cy="2753360"/>
+            <wp:effectExtent l="0" t="0" r="0" b="8890"/>
+            <wp:docPr id="15" name="Obraz 15"/>
             <wp:cNvGraphicFramePr>
               <a:graphicFrameLocks xmlns:a="http://schemas.openxmlformats.org/drawingml/2006/main" noChangeAspect="1"/>
             </wp:cNvGraphicFramePr>
@@ -2838,7 +2963,7 @@
                   <pic:spPr>
                     <a:xfrm>
                       <a:off x="0" y="0"/>
-                      <a:ext cx="5760720" cy="2761615"/>
+                      <a:ext cx="5760720" cy="2753360"/>
                     </a:xfrm>
                     <a:prstGeom prst="rect">
                       <a:avLst/>
@@ -2860,14 +2985,27 @@
       <w:r>
         <w:t xml:space="preserve">Rys. </w:t>
       </w:r>
-      <w:fldSimple w:instr=" SEQ Rys. \* ARABIC ">
-        <w:r>
-          <w:rPr>
-            <w:noProof/>
-          </w:rPr>
-          <w:t>10</w:t>
-        </w:r>
-      </w:fldSimple>
+      <w:r>
+        <w:fldChar w:fldCharType="begin"/>
+      </w:r>
+      <w:r>
+        <w:instrText xml:space="preserve"> SEQ Rys. \* ARABIC </w:instrText>
+      </w:r>
+      <w:r>
+        <w:fldChar w:fldCharType="separate"/>
+      </w:r>
+      <w:r>
+        <w:rPr>
+          <w:noProof/>
+        </w:rPr>
+        <w:t>10</w:t>
+      </w:r>
+      <w:r>
+        <w:rPr>
+          <w:noProof/>
+        </w:rPr>
+        <w:fldChar w:fldCharType="end"/>
+      </w:r>
       <w:r>
         <w:t>. Koszyk - widok klienta sklepu</w:t>
       </w:r>
@@ -2878,6 +3016,9 @@
         <w:keepNext/>
       </w:pPr>
       <w:r>
+        <w:rPr>
+          <w:noProof/>
+        </w:rPr>
         <w:lastRenderedPageBreak/>
         <w:drawing>
           <wp:inline distT="0" distB="0" distL="0" distR="0" wp14:anchorId="3B0A0280" wp14:editId="3E361E28">
@@ -2925,14 +3066,27 @@
       <w:r>
         <w:t xml:space="preserve">Rys. </w:t>
       </w:r>
-      <w:fldSimple w:instr=" SEQ Rys. \* ARABIC ">
-        <w:r>
-          <w:rPr>
-            <w:noProof/>
-          </w:rPr>
-          <w:t>11</w:t>
-        </w:r>
-      </w:fldSimple>
+      <w:r>
+        <w:fldChar w:fldCharType="begin"/>
+      </w:r>
+      <w:r>
+        <w:instrText xml:space="preserve"> SEQ Rys. \* ARABIC </w:instrText>
+      </w:r>
+      <w:r>
+        <w:fldChar w:fldCharType="separate"/>
+      </w:r>
+      <w:r>
+        <w:rPr>
+          <w:noProof/>
+        </w:rPr>
+        <w:t>11</w:t>
+      </w:r>
+      <w:r>
+        <w:rPr>
+          <w:noProof/>
+        </w:rPr>
+        <w:fldChar w:fldCharType="end"/>
+      </w:r>
       <w:r>
         <w:t>. Formularz finalizacji zamówienia – widok klienta</w:t>
       </w:r>
@@ -2944,6 +3098,9 @@
         <w:keepNext/>
       </w:pPr>
       <w:r>
+        <w:rPr>
+          <w:noProof/>
+        </w:rPr>
         <w:drawing>
           <wp:inline distT="0" distB="0" distL="0" distR="0" wp14:anchorId="2C2D9004" wp14:editId="5BCA1D06">
             <wp:extent cx="5760720" cy="2741930"/>
@@ -2990,14 +3147,27 @@
       <w:r>
         <w:t xml:space="preserve">Rys. </w:t>
       </w:r>
-      <w:fldSimple w:instr=" SEQ Rys. \* ARABIC ">
-        <w:r>
-          <w:rPr>
-            <w:noProof/>
-          </w:rPr>
-          <w:t>12</w:t>
-        </w:r>
-      </w:fldSimple>
+      <w:r>
+        <w:fldChar w:fldCharType="begin"/>
+      </w:r>
+      <w:r>
+        <w:instrText xml:space="preserve"> SEQ Rys. \* ARABIC </w:instrText>
+      </w:r>
+      <w:r>
+        <w:fldChar w:fldCharType="separate"/>
+      </w:r>
+      <w:r>
+        <w:rPr>
+          <w:noProof/>
+        </w:rPr>
+        <w:t>12</w:t>
+      </w:r>
+      <w:r>
+        <w:rPr>
+          <w:noProof/>
+        </w:rPr>
+        <w:fldChar w:fldCharType="end"/>
+      </w:r>
       <w:r>
         <w:t>. Historia zamówień klienta - widok klienta</w:t>
       </w:r>
@@ -3029,6 +3199,9 @@
         <w:keepNext/>
       </w:pPr>
       <w:r>
+        <w:rPr>
+          <w:noProof/>
+        </w:rPr>
         <w:lastRenderedPageBreak/>
         <w:drawing>
           <wp:inline distT="0" distB="0" distL="0" distR="0" wp14:anchorId="00C4D368" wp14:editId="7FCA9DE7">
@@ -3076,14 +3249,27 @@
       <w:r>
         <w:t xml:space="preserve">Rys. </w:t>
       </w:r>
-      <w:fldSimple w:instr=" SEQ Rys. \* ARABIC ">
-        <w:r>
-          <w:rPr>
-            <w:noProof/>
-          </w:rPr>
-          <w:t>13</w:t>
-        </w:r>
-      </w:fldSimple>
+      <w:r>
+        <w:fldChar w:fldCharType="begin"/>
+      </w:r>
+      <w:r>
+        <w:instrText xml:space="preserve"> SEQ Rys. \* ARABIC </w:instrText>
+      </w:r>
+      <w:r>
+        <w:fldChar w:fldCharType="separate"/>
+      </w:r>
+      <w:r>
+        <w:rPr>
+          <w:noProof/>
+        </w:rPr>
+        <w:t>13</w:t>
+      </w:r>
+      <w:r>
+        <w:rPr>
+          <w:noProof/>
+        </w:rPr>
+        <w:fldChar w:fldCharType="end"/>
+      </w:r>
       <w:r>
         <w:t>. Lista zamówień - widok pracownika</w:t>
       </w:r>
@@ -3094,6 +3280,9 @@
         <w:keepNext/>
       </w:pPr>
       <w:r>
+        <w:rPr>
+          <w:noProof/>
+        </w:rPr>
         <w:drawing>
           <wp:inline distT="0" distB="0" distL="0" distR="0" wp14:anchorId="687C8AE3" wp14:editId="403C7F0F">
             <wp:extent cx="5760720" cy="2723515"/>
@@ -3140,14 +3329,27 @@
       <w:r>
         <w:t xml:space="preserve">Rys. </w:t>
       </w:r>
-      <w:fldSimple w:instr=" SEQ Rys. \* ARABIC ">
-        <w:r>
-          <w:rPr>
-            <w:noProof/>
-          </w:rPr>
-          <w:t>14</w:t>
-        </w:r>
-      </w:fldSimple>
+      <w:r>
+        <w:fldChar w:fldCharType="begin"/>
+      </w:r>
+      <w:r>
+        <w:instrText xml:space="preserve"> SEQ Rys. \* ARABIC </w:instrText>
+      </w:r>
+      <w:r>
+        <w:fldChar w:fldCharType="separate"/>
+      </w:r>
+      <w:r>
+        <w:rPr>
+          <w:noProof/>
+        </w:rPr>
+        <w:t>14</w:t>
+      </w:r>
+      <w:r>
+        <w:rPr>
+          <w:noProof/>
+        </w:rPr>
+        <w:fldChar w:fldCharType="end"/>
+      </w:r>
       <w:r>
         <w:t>. Szczegóły zamówienia - widok pracownika</w:t>
       </w:r>
@@ -3219,14 +3421,27 @@
       <w:r>
         <w:t xml:space="preserve">Rys. </w:t>
       </w:r>
-      <w:fldSimple w:instr=" SEQ Rys. \* ARABIC ">
-        <w:r>
-          <w:rPr>
-            <w:noProof/>
-          </w:rPr>
-          <w:t>15</w:t>
-        </w:r>
-      </w:fldSimple>
+      <w:r>
+        <w:fldChar w:fldCharType="begin"/>
+      </w:r>
+      <w:r>
+        <w:instrText xml:space="preserve"> SEQ Rys. \* ARABIC </w:instrText>
+      </w:r>
+      <w:r>
+        <w:fldChar w:fldCharType="separate"/>
+      </w:r>
+      <w:r>
+        <w:rPr>
+          <w:noProof/>
+        </w:rPr>
+        <w:t>15</w:t>
+      </w:r>
+      <w:r>
+        <w:rPr>
+          <w:noProof/>
+        </w:rPr>
+        <w:fldChar w:fldCharType="end"/>
+      </w:r>
       <w:r>
         <w:t>. Model danych</w:t>
       </w:r>
@@ -3297,27 +3512,14 @@
       <w:r>
         <w:t xml:space="preserve">Rys. </w:t>
       </w:r>
-      <w:r>
-        <w:fldChar w:fldCharType="begin"/>
-      </w:r>
-      <w:r>
-        <w:instrText xml:space="preserve"> SEQ Rys. \* ARABIC </w:instrText>
-      </w:r>
-      <w:r>
-        <w:fldChar w:fldCharType="separate"/>
-      </w:r>
-      <w:r>
-        <w:rPr>
-          <w:noProof/>
-        </w:rPr>
-        <w:t>16</w:t>
-      </w:r>
-      <w:r>
-        <w:rPr>
-          <w:noProof/>
-        </w:rPr>
-        <w:fldChar w:fldCharType="end"/>
-      </w:r>
+      <w:fldSimple w:instr=" SEQ Rys. \* ARABIC ">
+        <w:r>
+          <w:rPr>
+            <w:noProof/>
+          </w:rPr>
+          <w:t>16</w:t>
+        </w:r>
+      </w:fldSimple>
       <w:r>
         <w:t>. Diagram klas</w:t>
       </w:r>

</xml_diff>